<commit_message>
final touches on documentation
</commit_message>
<xml_diff>
--- a/Документация Кристиян Михнев.docx
+++ b/Документация Кристиян Михнев.docx
@@ -111,82 +111,55 @@
     <w:p>
       <w:pPr>
         <w:pStyle w:val="a3"/>
-        <w:spacing w:after="120"/>
+        <w:bidi w:val="0"/>
+        <w:spacing w:before="0" w:beforeAutospacing="off" w:after="120" w:afterAutospacing="off" w:line="240" w:lineRule="auto"/>
+        <w:ind w:left="0" w:right="0"/>
         <w:jc w:val="center"/>
+        <w:rPr>
+          <w:noProof w:val="0"/>
+          <w:lang w:val="bg-BG"/>
+        </w:rPr>
+      </w:pPr>
+      <w:r>
         <w:rPr>
           <w:rFonts w:ascii="Arial" w:hAnsi="Arial" w:cs="Arial"/>
           <w:sz w:val="28"/>
           <w:szCs w:val="28"/>
         </w:rPr>
-      </w:pPr>
-      <w:r>
-        <w:rPr>
-          <w:rFonts w:ascii="Arial" w:hAnsi="Arial" w:cs="Arial"/>
+        <w:t>Катедра „</w:t>
+      </w:r>
+      <w:r>
+        <w:rPr>
+          <w:b w:val="0"/>
+          <w:bCs w:val="0"/>
+          <w:i w:val="0"/>
+          <w:iCs w:val="0"/>
+          <w:caps w:val="0"/>
+          <w:smallCaps w:val="0"/>
+          <w:noProof w:val="0"/>
+          <w:color w:val="DCDDDE"/>
+          <w:sz w:val="24"/>
+          <w:szCs w:val="24"/>
+          <w:lang w:val="bg-BG"/>
+        </w:rPr>
+        <w:t xml:space="preserve"> </w:t>
+      </w:r>
+      <w:r>
+        <w:rPr>
+          <w:b w:val="0"/>
+          <w:bCs w:val="0"/>
+          <w:i w:val="0"/>
+          <w:iCs w:val="0"/>
+          <w:caps w:val="0"/>
+          <w:smallCaps w:val="0"/>
+          <w:noProof w:val="0"/>
+          <w:color w:val="auto"/>
           <w:sz w:val="28"/>
           <w:szCs w:val="28"/>
-        </w:rPr>
-        <w:t>Катедра „</w:t>
-      </w:r>
-      <w:proofErr w:type="spellStart"/>
-      <w:r>
-        <w:rPr>
-          <w:rFonts w:ascii="Arial" w:hAnsi="Arial" w:cs="Arial"/>
-          <w:sz w:val="28"/>
-          <w:szCs w:val="28"/>
-        </w:rPr>
-        <w:t>Хххххххх</w:t>
-      </w:r>
-      <w:proofErr w:type="spellEnd"/>
-      <w:r>
-        <w:rPr>
-          <w:rFonts w:ascii="Arial" w:hAnsi="Arial" w:cs="Arial"/>
-          <w:sz w:val="28"/>
-          <w:szCs w:val="28"/>
-        </w:rPr>
-        <w:t xml:space="preserve"> </w:t>
-      </w:r>
-      <w:r>
-        <w:rPr>
-          <w:rFonts w:ascii="Arial" w:hAnsi="Arial" w:cs="Arial"/>
-          <w:sz w:val="28"/>
-          <w:szCs w:val="28"/>
-        </w:rPr>
-        <w:t>ххххх</w:t>
-      </w:r>
-      <w:r>
-        <w:rPr>
-          <w:rFonts w:ascii="Arial" w:hAnsi="Arial" w:cs="Arial"/>
-          <w:sz w:val="28"/>
-          <w:szCs w:val="28"/>
-        </w:rPr>
-        <w:t>fasfaf</w:t>
-      </w:r>
-      <w:r>
-        <w:rPr>
-          <w:rFonts w:ascii="Arial" w:hAnsi="Arial" w:cs="Arial"/>
-          <w:sz w:val="28"/>
-          <w:szCs w:val="28"/>
-        </w:rPr>
-        <w:t>хххххххххх</w:t>
-      </w:r>
-      <w:r>
-        <w:rPr>
-          <w:rFonts w:ascii="Arial" w:hAnsi="Arial" w:cs="Arial"/>
-          <w:sz w:val="28"/>
-          <w:szCs w:val="28"/>
-        </w:rPr>
-        <w:t xml:space="preserve"> </w:t>
-      </w:r>
-      <w:proofErr w:type="spellStart"/>
-      <w:r>
-        <w:rPr>
-          <w:rFonts w:ascii="Arial" w:hAnsi="Arial" w:cs="Arial"/>
-          <w:sz w:val="28"/>
-          <w:szCs w:val="28"/>
-        </w:rPr>
-        <w:t>хххххх</w:t>
-      </w:r>
-      <w:proofErr w:type="spellEnd"/>
+          <w:lang w:val="bg-BG"/>
+        </w:rPr>
+        <w:t>Компютърни науки и технологии”</w:t>
+      </w:r>
     </w:p>
     <w:p>
       <w:pPr>
@@ -5145,144 +5118,6 @@
           <w:szCs w:val="24"/>
         </w:rPr>
         <w:t>Изписват се всички опции на конзолата и се въвежда числото отговарящо на съответната опция след което функцията връща избраното число</w:t>
-      </w:r>
-    </w:p>
-    <w:p>
-      <w:pPr>
-        <w:pStyle w:val="a8"/>
-      </w:pPr>
-      <w:r>
-        <w:t>Моля, опишете</w:t>
-      </w:r>
-      <w:r>
-        <w:t>.</w:t>
-      </w:r>
-    </w:p>
-    <w:p>
-      <w:pPr>
-        <w:pStyle w:val="a8"/>
-      </w:pPr>
-      <w:r>
-        <w:rPr>
-          <w:color w:val="FF0000"/>
-        </w:rPr>
-        <w:t>Ако за някое условие се използва</w:t>
-      </w:r>
-      <w:r>
-        <w:rPr>
-          <w:color w:val="FF0000"/>
-        </w:rPr>
-        <w:t xml:space="preserve"> </w:t>
-      </w:r>
-      <w:r>
-        <w:rPr>
-          <w:color w:val="FF0000"/>
-        </w:rPr>
-        <w:t xml:space="preserve">повече от една функция, </w:t>
-      </w:r>
-      <w:r>
-        <w:rPr>
-          <w:color w:val="FF0000"/>
-        </w:rPr>
-        <w:t>всяка една от тях се представя</w:t>
-      </w:r>
-      <w:r>
-        <w:rPr>
-          <w:color w:val="FF0000"/>
-        </w:rPr>
-        <w:t xml:space="preserve"> с</w:t>
-      </w:r>
-      <w:r>
-        <w:rPr>
-          <w:color w:val="FF0000"/>
-        </w:rPr>
-        <w:t xml:space="preserve"> </w:t>
-      </w:r>
-      <w:proofErr w:type="spellStart"/>
-      <w:r>
-        <w:rPr>
-          <w:color w:val="FF0000"/>
-        </w:rPr>
-        <w:t>блоксхема</w:t>
-      </w:r>
-      <w:proofErr w:type="spellEnd"/>
-      <w:r>
-        <w:rPr>
-          <w:color w:val="FF0000"/>
-        </w:rPr>
-        <w:t xml:space="preserve"> на алгоритъм</w:t>
-      </w:r>
-      <w:r>
-        <w:rPr>
-          <w:color w:val="FF0000"/>
-        </w:rPr>
-        <w:t>а</w:t>
-      </w:r>
-      <w:r>
-        <w:rPr>
-          <w:color w:val="FF0000"/>
-        </w:rPr>
-        <w:t>;</w:t>
-      </w:r>
-      <w:r>
-        <w:rPr>
-          <w:color w:val="FF0000"/>
-        </w:rPr>
-        <w:t xml:space="preserve"> функция</w:t>
-      </w:r>
-      <w:r>
-        <w:rPr>
-          <w:color w:val="FF0000"/>
-        </w:rPr>
-        <w:t>,</w:t>
-      </w:r>
-      <w:r>
-        <w:rPr>
-          <w:color w:val="FF0000"/>
-        </w:rPr>
-        <w:t xml:space="preserve"> с която е реализиран алгоритъма</w:t>
-      </w:r>
-      <w:r>
-        <w:rPr>
-          <w:color w:val="FF0000"/>
-        </w:rPr>
-        <w:t>;</w:t>
-      </w:r>
-      <w:r>
-        <w:rPr>
-          <w:color w:val="FF0000"/>
-        </w:rPr>
-        <w:t xml:space="preserve">  входни данни на функцията</w:t>
-      </w:r>
-      <w:r>
-        <w:rPr>
-          <w:color w:val="FF0000"/>
-        </w:rPr>
-        <w:t>;</w:t>
-      </w:r>
-      <w:r>
-        <w:rPr>
-          <w:color w:val="FF0000"/>
-        </w:rPr>
-        <w:t xml:space="preserve"> изходни данни или данни който се извеждат</w:t>
-      </w:r>
-      <w:r>
-        <w:rPr>
-          <w:color w:val="FF0000"/>
-        </w:rPr>
-        <w:t xml:space="preserve">. </w:t>
-      </w:r>
-      <w:r>
-        <w:rPr>
-          <w:color w:val="FF0000"/>
-        </w:rPr>
-        <w:t xml:space="preserve"> </w:t>
-      </w:r>
-      <w:r>
-        <w:rPr>
-          <w:color w:val="FF0000"/>
-        </w:rPr>
-        <w:t xml:space="preserve"> </w:t>
       </w:r>
     </w:p>
     <w:p>
@@ -5582,16 +5417,30 @@
         </w:rPr>
         <w:t xml:space="preserve">Функцията изчиства конзолата и изписва възможните опции на конзолата. След което се очаква въвеждане на цяло число отговарящо на съответната опция, след неговото въвеждане </w:t>
       </w:r>
-      <w:proofErr w:type="spellStart"/>
-      <w:r>
-        <w:rPr>
-          <w:rFonts w:ascii="Arial" w:hAnsi="Arial" w:eastAsia="Calibri" w:cs="Arial"/>
-          <w:sz w:val="24"/>
-          <w:szCs w:val="24"/>
-        </w:rPr>
-        <w:t>фунцкията</w:t>
-      </w:r>
-      <w:proofErr w:type="spellEnd"/>
+      <w:r>
+        <w:rPr>
+          <w:rFonts w:ascii="Arial" w:hAnsi="Arial" w:eastAsia="Calibri" w:cs="Arial"/>
+          <w:sz w:val="24"/>
+          <w:szCs w:val="24"/>
+        </w:rPr>
+        <w:t>фун</w:t>
+      </w:r>
+      <w:r>
+        <w:rPr>
+          <w:rFonts w:ascii="Arial" w:hAnsi="Arial" w:eastAsia="Calibri" w:cs="Arial"/>
+          <w:sz w:val="24"/>
+          <w:szCs w:val="24"/>
+        </w:rPr>
+        <w:t>к</w:t>
+      </w:r>
+      <w:r>
+        <w:rPr>
+          <w:rFonts w:ascii="Arial" w:hAnsi="Arial" w:eastAsia="Calibri" w:cs="Arial"/>
+          <w:sz w:val="24"/>
+          <w:szCs w:val="24"/>
+        </w:rPr>
+        <w:t>цията</w:t>
+      </w:r>
       <w:r>
         <w:rPr>
           <w:rFonts w:ascii="Arial" w:hAnsi="Arial" w:eastAsia="Calibri" w:cs="Arial"/>
@@ -5801,49 +5650,98 @@
         <w:spacing w:before="0" w:beforeAutospacing="off" w:after="0" w:afterAutospacing="off" w:line="312" w:lineRule="auto"/>
         <w:ind w:left="0" w:right="0" w:firstLine="709"/>
         <w:jc w:val="both"/>
-      </w:pPr>
-      <w:r>
-        <w:rPr/>
+        <w:rPr>
+          <w:rFonts w:ascii="Arial" w:hAnsi="Arial" w:eastAsia="Arial" w:cs="Arial"/>
+          <w:sz w:val="24"/>
+          <w:szCs w:val="24"/>
+        </w:rPr>
+      </w:pPr>
+      <w:r>
+        <w:rPr>
+          <w:rFonts w:ascii="Arial" w:hAnsi="Arial" w:eastAsia="Arial" w:cs="Arial"/>
+          <w:sz w:val="24"/>
+          <w:szCs w:val="24"/>
+        </w:rPr>
         <w:t xml:space="preserve">Трябва да се реализира добавянето на </w:t>
       </w:r>
       <w:r>
-        <w:rPr/>
+        <w:rPr>
+          <w:rFonts w:ascii="Arial" w:hAnsi="Arial" w:eastAsia="Arial" w:cs="Arial"/>
+          <w:sz w:val="24"/>
+          <w:szCs w:val="24"/>
+        </w:rPr>
         <w:t>с</w:t>
       </w:r>
       <w:r>
-        <w:rPr/>
+        <w:rPr>
+          <w:rFonts w:ascii="Arial" w:hAnsi="Arial" w:eastAsia="Arial" w:cs="Arial"/>
+          <w:sz w:val="24"/>
+          <w:szCs w:val="24"/>
+        </w:rPr>
         <w:t>туденти.</w:t>
       </w:r>
       <w:r>
-        <w:rPr/>
+        <w:rPr>
+          <w:rFonts w:ascii="Arial" w:hAnsi="Arial" w:eastAsia="Arial" w:cs="Arial"/>
+          <w:sz w:val="24"/>
+          <w:szCs w:val="24"/>
+        </w:rPr>
         <w:t xml:space="preserve"> Въвеждат се факултетен номер, име, пол и възраст на студента след което се присвояват към структура</w:t>
       </w:r>
       <w:r>
-        <w:rPr/>
+        <w:rPr>
+          <w:rFonts w:ascii="Arial" w:hAnsi="Arial" w:eastAsia="Arial" w:cs="Arial"/>
+          <w:sz w:val="24"/>
+          <w:szCs w:val="24"/>
+        </w:rPr>
         <w:t xml:space="preserve">та. Статусът не се въвежда от потребителят но се задава автоматично при добавяне на студент, </w:t>
       </w:r>
       <w:r>
-        <w:rPr/>
+        <w:rPr>
+          <w:rFonts w:ascii="Arial" w:hAnsi="Arial" w:eastAsia="Arial" w:cs="Arial"/>
+          <w:sz w:val="24"/>
+          <w:szCs w:val="24"/>
+        </w:rPr>
         <w:t xml:space="preserve">началната </w:t>
       </w:r>
       <w:r>
-        <w:rPr/>
+        <w:rPr>
+          <w:rFonts w:ascii="Arial" w:hAnsi="Arial" w:eastAsia="Arial" w:cs="Arial"/>
+          <w:sz w:val="24"/>
+          <w:szCs w:val="24"/>
+        </w:rPr>
         <w:t>стойност е “учащ”.</w:t>
       </w:r>
       <w:r>
-        <w:rPr/>
+        <w:rPr>
+          <w:rFonts w:ascii="Arial" w:hAnsi="Arial" w:eastAsia="Arial" w:cs="Arial"/>
+          <w:sz w:val="24"/>
+          <w:szCs w:val="24"/>
+        </w:rPr>
         <w:t xml:space="preserve"> След присвояването на основните данни, се създават 6 дисциплини (Електротехника, Базово Програмиране, Общи Компютърни сист</w:t>
       </w:r>
       <w:r>
-        <w:rPr/>
+        <w:rPr>
+          <w:rFonts w:ascii="Arial" w:hAnsi="Arial" w:eastAsia="Arial" w:cs="Arial"/>
+          <w:sz w:val="24"/>
+          <w:szCs w:val="24"/>
+        </w:rPr>
         <w:t>еми, Английски и ССП</w:t>
       </w:r>
       <w:r>
-        <w:rPr/>
+        <w:rPr>
+          <w:rFonts w:ascii="Arial" w:hAnsi="Arial" w:eastAsia="Arial" w:cs="Arial"/>
+          <w:sz w:val="24"/>
+          <w:szCs w:val="24"/>
+        </w:rPr>
         <w:t>)</w:t>
       </w:r>
       <w:r>
-        <w:rPr/>
+        <w:rPr>
+          <w:rFonts w:ascii="Arial" w:hAnsi="Arial" w:eastAsia="Arial" w:cs="Arial"/>
+          <w:sz w:val="24"/>
+          <w:szCs w:val="24"/>
+        </w:rPr>
         <w:t xml:space="preserve"> със начална оценка 0. Те се присвояват към дисциплините на студента.</w:t>
       </w:r>
     </w:p>
@@ -7258,59 +7156,86 @@
     <w:p>
       <w:pPr>
         <w:pStyle w:val="a8"/>
-      </w:pPr>
-      <w:r>
-        <w:rPr/>
+        <w:rPr>
+          <w:rFonts w:ascii="Arial" w:hAnsi="Arial" w:eastAsia="Arial" w:cs="Arial"/>
+        </w:rPr>
+      </w:pPr>
+      <w:r>
+        <w:rPr>
+          <w:rFonts w:ascii="Arial" w:hAnsi="Arial" w:eastAsia="Arial" w:cs="Arial"/>
+        </w:rPr>
         <w:t xml:space="preserve">За извеждане на всички студенти се минава през масива от студенти с цикъл, </w:t>
       </w:r>
       <w:r>
-        <w:rPr/>
+        <w:rPr>
+          <w:rFonts w:ascii="Arial" w:hAnsi="Arial" w:eastAsia="Arial" w:cs="Arial"/>
+        </w:rPr>
         <w:t xml:space="preserve">ако някой от студентите има факултетен номер = 0, то той се пропуска. Има брояч който се </w:t>
       </w:r>
       <w:proofErr w:type="spellStart"/>
       <w:r>
-        <w:rPr/>
+        <w:rPr>
+          <w:rFonts w:ascii="Arial" w:hAnsi="Arial" w:eastAsia="Arial" w:cs="Arial"/>
+        </w:rPr>
         <w:t>инкр</w:t>
       </w:r>
       <w:r>
-        <w:rPr/>
+        <w:rPr>
+          <w:rFonts w:ascii="Arial" w:hAnsi="Arial" w:eastAsia="Arial" w:cs="Arial"/>
+        </w:rPr>
         <w:t>е</w:t>
       </w:r>
       <w:r>
-        <w:rPr/>
+        <w:rPr>
+          <w:rFonts w:ascii="Arial" w:hAnsi="Arial" w:eastAsia="Arial" w:cs="Arial"/>
+        </w:rPr>
         <w:t>ментира</w:t>
       </w:r>
       <w:proofErr w:type="spellEnd"/>
       <w:r>
-        <w:rPr/>
+        <w:rPr>
+          <w:rFonts w:ascii="Arial" w:hAnsi="Arial" w:eastAsia="Arial" w:cs="Arial"/>
+        </w:rPr>
         <w:t xml:space="preserve"> след принтирането на всеки студент</w:t>
       </w:r>
       <w:r>
-        <w:rPr/>
+        <w:rPr>
+          <w:rFonts w:ascii="Arial" w:hAnsi="Arial" w:eastAsia="Arial" w:cs="Arial"/>
+        </w:rPr>
         <w:t xml:space="preserve">. Ако този брояч стигне число кратно на 5, то програмата се </w:t>
       </w:r>
       <w:proofErr w:type="spellStart"/>
       <w:r>
-        <w:rPr/>
+        <w:rPr>
+          <w:rFonts w:ascii="Arial" w:hAnsi="Arial" w:eastAsia="Arial" w:cs="Arial"/>
+        </w:rPr>
         <w:t>паузира</w:t>
       </w:r>
       <w:proofErr w:type="spellEnd"/>
       <w:r>
-        <w:rPr/>
+        <w:rPr>
+          <w:rFonts w:ascii="Arial" w:hAnsi="Arial" w:eastAsia="Arial" w:cs="Arial"/>
+        </w:rPr>
         <w:t xml:space="preserve"> до натискане на </w:t>
       </w:r>
       <w:proofErr w:type="spellStart"/>
       <w:r>
-        <w:rPr/>
+        <w:rPr>
+          <w:rFonts w:ascii="Arial" w:hAnsi="Arial" w:eastAsia="Arial" w:cs="Arial"/>
+        </w:rPr>
         <w:t>ентер</w:t>
       </w:r>
       <w:proofErr w:type="spellEnd"/>
       <w:r>
-        <w:rPr/>
+        <w:rPr>
+          <w:rFonts w:ascii="Arial" w:hAnsi="Arial" w:eastAsia="Arial" w:cs="Arial"/>
+        </w:rPr>
         <w:t xml:space="preserve">, след което се изписват следващите 5 студента. Ако брояча е равен на 0 </w:t>
       </w:r>
       <w:r>
-        <w:rPr/>
+        <w:rPr>
+          <w:rFonts w:ascii="Arial" w:hAnsi="Arial" w:eastAsia="Arial" w:cs="Arial"/>
+        </w:rPr>
         <w:t>- няма студенти които да бъдат принтирани и се извежда съобщение</w:t>
       </w:r>
     </w:p>
@@ -7430,10 +7355,20 @@
     <w:p>
       <w:pPr>
         <w:pStyle w:val="a8"/>
+        <w:rPr>
+          <w:rFonts w:ascii="Arial" w:hAnsi="Arial" w:eastAsia="Calibri" w:cs="Arial"/>
+          <w:sz w:val="24"/>
+          <w:szCs w:val="24"/>
+        </w:rPr>
+      </w:pPr>
+    </w:p>
+    <w:p>
+      <w:pPr>
+        <w:pStyle w:val="a8"/>
       </w:pPr>
       <w:r>
         <w:drawing>
-          <wp:inline wp14:editId="2E92C632" wp14:anchorId="0BD240CF">
+          <wp:inline wp14:editId="03E23AF1" wp14:anchorId="0BD240CF">
             <wp:extent cx="4572000" cy="3971925"/>
             <wp:effectExtent l="0" t="0" r="0" b="0"/>
             <wp:docPr id="1554981328" name="" title=""/>
@@ -7448,10 +7383,10 @@
                     <pic:cNvPicPr/>
                   </pic:nvPicPr>
                   <pic:blipFill>
-                    <a:blip r:embed="Raf37cd213a9d4b7d">
-                      <a:extLst>
+                    <a:blip r:embed="R3a002f85dd02432f">
+                      <a:extLst xmlns:a="http://schemas.openxmlformats.org/drawingml/2006/main">
                         <a:ext xmlns:a="http://schemas.openxmlformats.org/drawingml/2006/main" uri="{28A0092B-C50C-407E-A947-70E740481C1C}">
-                          <a14:useLocalDpi val="0"/>
+                          <a14:useLocalDpi xmlns:a14="http://schemas.microsoft.com/office/drawing/2010/main" val="0"/>
                         </a:ext>
                       </a:extLst>
                     </a:blip>
@@ -7460,7 +7395,7 @@
                     </a:stretch>
                   </pic:blipFill>
                   <pic:spPr>
-                    <a:xfrm>
+                    <a:xfrm rot="0" flipH="0" flipV="0">
                       <a:off x="0" y="0"/>
                       <a:ext cx="4572000" cy="3971925"/>
                     </a:xfrm>
@@ -7474,6 +7409,16 @@
           </wp:inline>
         </w:drawing>
       </w:r>
+    </w:p>
+    <w:p>
+      <w:pPr>
+        <w:pStyle w:val="a8"/>
+        <w:rPr>
+          <w:rFonts w:ascii="Arial" w:hAnsi="Arial" w:eastAsia="Calibri" w:cs="Arial"/>
+          <w:sz w:val="24"/>
+          <w:szCs w:val="24"/>
+        </w:rPr>
+      </w:pPr>
     </w:p>
     <w:p>
       <w:pPr>
@@ -8640,6 +8585,16 @@
           <w:szCs w:val="24"/>
         </w:rPr>
       </w:pPr>
+    </w:p>
+    <w:p>
+      <w:pPr>
+        <w:pStyle w:val="a8"/>
+        <w:rPr>
+          <w:rFonts w:ascii="Arial" w:hAnsi="Arial" w:eastAsia="Calibri" w:cs="Arial"/>
+          <w:sz w:val="24"/>
+          <w:szCs w:val="24"/>
+        </w:rPr>
+      </w:pPr>
       <w:r>
         <w:rPr>
           <w:rFonts w:ascii="Arial" w:hAnsi="Arial" w:eastAsia="Calibri" w:cs="Arial"/>
@@ -9513,9 +9468,14 @@
     <w:p>
       <w:pPr>
         <w:pStyle w:val="a8"/>
-      </w:pPr>
-      <w:r>
-        <w:rPr/>
+        <w:rPr>
+          <w:rFonts w:ascii="Arial" w:hAnsi="Arial" w:eastAsia="Arial" w:cs="Arial"/>
+        </w:rPr>
+      </w:pPr>
+      <w:r>
+        <w:rPr>
+          <w:rFonts w:ascii="Arial" w:hAnsi="Arial" w:eastAsia="Arial" w:cs="Arial"/>
+        </w:rPr>
         <w:t>Функцията приема масив от студенти от който ще бъдат изведени студентите</w:t>
       </w:r>
     </w:p>
@@ -9596,15 +9556,21 @@
         </w:rPr>
       </w:pPr>
       <w:r>
-        <w:rPr/>
+        <w:rPr>
+          <w:rFonts w:ascii="Arial" w:hAnsi="Arial" w:eastAsia="Arial" w:cs="Arial"/>
+        </w:rPr>
         <w:t xml:space="preserve">Функцията </w:t>
       </w:r>
       <w:r>
-        <w:rPr/>
+        <w:rPr>
+          <w:rFonts w:ascii="Arial" w:hAnsi="Arial" w:eastAsia="Arial" w:cs="Arial"/>
+        </w:rPr>
         <w:t xml:space="preserve">извежда </w:t>
       </w:r>
       <w:r>
-        <w:rPr/>
+        <w:rPr>
+          <w:rFonts w:ascii="Arial" w:hAnsi="Arial" w:eastAsia="Arial" w:cs="Arial"/>
+        </w:rPr>
         <w:t>студентите във формат Име - Факултетен номер</w:t>
       </w:r>
     </w:p>
@@ -9639,49 +9605,74 @@
     <w:p>
       <w:pPr>
         <w:pStyle w:val="a8"/>
-      </w:pPr>
-      <w:r>
-        <w:rPr/>
+        <w:rPr>
+          <w:rFonts w:ascii="Arial" w:hAnsi="Arial" w:eastAsia="Arial" w:cs="Arial"/>
+        </w:rPr>
+      </w:pPr>
+      <w:r>
+        <w:rPr>
+          <w:rFonts w:ascii="Arial" w:hAnsi="Arial" w:eastAsia="Arial" w:cs="Arial"/>
+        </w:rPr>
         <w:t>Цикъл минава през масива със студенти. Ако някой от студентите има факултетен номер=0, то той се пропуска. При намиране на студента с факу</w:t>
       </w:r>
       <w:r>
-        <w:rPr/>
+        <w:rPr>
+          <w:rFonts w:ascii="Arial" w:hAnsi="Arial" w:eastAsia="Arial" w:cs="Arial"/>
+        </w:rPr>
         <w:t>л</w:t>
       </w:r>
       <w:r>
-        <w:rPr/>
+        <w:rPr>
+          <w:rFonts w:ascii="Arial" w:hAnsi="Arial" w:eastAsia="Arial" w:cs="Arial"/>
+        </w:rPr>
         <w:t>тетен номер идентичен на този по</w:t>
       </w:r>
       <w:r>
-        <w:rPr/>
+        <w:rPr>
+          <w:rFonts w:ascii="Arial" w:hAnsi="Arial" w:eastAsia="Arial" w:cs="Arial"/>
+        </w:rPr>
         <w:t>д</w:t>
       </w:r>
       <w:r>
-        <w:rPr/>
+        <w:rPr>
+          <w:rFonts w:ascii="Arial" w:hAnsi="Arial" w:eastAsia="Arial" w:cs="Arial"/>
+        </w:rPr>
         <w:t>а</w:t>
       </w:r>
       <w:r>
-        <w:rPr/>
+        <w:rPr>
+          <w:rFonts w:ascii="Arial" w:hAnsi="Arial" w:eastAsia="Arial" w:cs="Arial"/>
+        </w:rPr>
         <w:t>д</w:t>
       </w:r>
       <w:r>
-        <w:rPr/>
+        <w:rPr>
+          <w:rFonts w:ascii="Arial" w:hAnsi="Arial" w:eastAsia="Arial" w:cs="Arial"/>
+        </w:rPr>
         <w:t>ен на функцията</w:t>
       </w:r>
       <w:r>
-        <w:rPr/>
+        <w:rPr>
+          <w:rFonts w:ascii="Arial" w:hAnsi="Arial" w:eastAsia="Arial" w:cs="Arial"/>
+        </w:rPr>
         <w:t xml:space="preserve"> се записва индекса му. Ако не е намерен студент се изписва съобщение.</w:t>
       </w:r>
       <w:r>
-        <w:rPr/>
+        <w:rPr>
+          <w:rFonts w:ascii="Arial" w:hAnsi="Arial" w:eastAsia="Arial" w:cs="Arial"/>
+        </w:rPr>
         <w:t xml:space="preserve"> След намирането на студента се обхождат дисциплините му чрез цикъл и се пита дали потребителят иска да въведе оценка по </w:t>
       </w:r>
       <w:r>
-        <w:rPr/>
+        <w:rPr>
+          <w:rFonts w:ascii="Arial" w:hAnsi="Arial" w:eastAsia="Arial" w:cs="Arial"/>
+        </w:rPr>
         <w:t>съответната дисциплина. Ако студентът има оценка по някоя от дисциплините, то тя се пропуска. Ако всички оценки са попълнени се изкарва съобщение. Фун</w:t>
       </w:r>
       <w:r>
-        <w:rPr/>
+        <w:rPr>
+          <w:rFonts w:ascii="Arial" w:hAnsi="Arial" w:eastAsia="Arial" w:cs="Arial"/>
+        </w:rPr>
         <w:t>кцията връща булева стойност която се определя от това дали е намерен студент.</w:t>
       </w:r>
     </w:p>
@@ -11364,9 +11355,14 @@
         <w:spacing w:before="0" w:beforeAutospacing="off" w:after="0" w:afterAutospacing="off" w:line="312" w:lineRule="auto"/>
         <w:ind w:left="0" w:right="0" w:firstLine="709"/>
         <w:jc w:val="both"/>
-      </w:pPr>
-      <w:r>
-        <w:rPr/>
+        <w:rPr>
+          <w:rFonts w:ascii="Arial" w:hAnsi="Arial" w:eastAsia="Arial" w:cs="Arial"/>
+        </w:rPr>
+      </w:pPr>
+      <w:r>
+        <w:rPr>
+          <w:rFonts w:ascii="Arial" w:hAnsi="Arial" w:eastAsia="Arial" w:cs="Arial"/>
+        </w:rPr>
         <w:t>Функцията приема факултетен номер и масив от студенти</w:t>
       </w:r>
     </w:p>
@@ -11550,7 +11546,9 @@
         <w:pStyle w:val="a8"/>
       </w:pPr>
       <w:r>
-        <w:rPr/>
+        <w:rPr>
+          <w:rFonts w:ascii="Arial" w:hAnsi="Arial" w:eastAsia="Arial" w:cs="Arial"/>
+        </w:rPr>
         <w:t>Смяна на статус:</w:t>
       </w:r>
     </w:p>
@@ -11656,9 +11654,14 @@
           <w:szCs w:val="24"/>
         </w:rPr>
       </w:pPr>
+    </w:p>
+    <w:p>
+      <w:pPr>
+        <w:pStyle w:val="a8"/>
+      </w:pPr>
       <w:r>
         <w:drawing>
-          <wp:inline wp14:editId="45AB628E" wp14:anchorId="1AC6B3ED">
+          <wp:inline wp14:editId="7C952A15" wp14:anchorId="1AC6B3ED">
             <wp:extent cx="3105150" cy="4572000"/>
             <wp:effectExtent l="0" t="0" r="0" b="0"/>
             <wp:docPr id="1543395317" name="" title=""/>
@@ -11673,10 +11676,10 @@
                     <pic:cNvPicPr/>
                   </pic:nvPicPr>
                   <pic:blipFill>
-                    <a:blip r:embed="R30cdddbffc6e4f68">
-                      <a:extLst>
+                    <a:blip r:embed="R7920feee9156453c">
+                      <a:extLst xmlns:a="http://schemas.openxmlformats.org/drawingml/2006/main">
                         <a:ext xmlns:a="http://schemas.openxmlformats.org/drawingml/2006/main" uri="{28A0092B-C50C-407E-A947-70E740481C1C}">
-                          <a14:useLocalDpi val="0"/>
+                          <a14:useLocalDpi xmlns:a14="http://schemas.microsoft.com/office/drawing/2010/main" val="0"/>
                         </a:ext>
                       </a:extLst>
                     </a:blip>
@@ -11685,7 +11688,7 @@
                     </a:stretch>
                   </pic:blipFill>
                   <pic:spPr>
-                    <a:xfrm>
+                    <a:xfrm rot="0" flipH="0" flipV="0">
                       <a:off x="0" y="0"/>
                       <a:ext cx="3105150" cy="4572000"/>
                     </a:xfrm>
@@ -11699,6 +11702,16 @@
           </wp:inline>
         </w:drawing>
       </w:r>
+    </w:p>
+    <w:p>
+      <w:pPr>
+        <w:pStyle w:val="a8"/>
+        <w:rPr>
+          <w:rFonts w:ascii="Arial" w:hAnsi="Arial" w:eastAsia="Calibri" w:cs="Arial"/>
+          <w:sz w:val="24"/>
+          <w:szCs w:val="24"/>
+        </w:rPr>
+      </w:pPr>
     </w:p>
     <w:p>
       <w:pPr>
@@ -20660,35 +20673,6 @@
         <w:t>Упътване за употреба</w:t>
       </w:r>
       <w:bookmarkEnd w:id="11"/>
-    </w:p>
-    <w:p>
-      <w:pPr>
-        <w:pStyle w:val="a8"/>
-      </w:pPr>
-      <w:r>
-        <w:t>Представете</w:t>
-      </w:r>
-      <w:r>
-        <w:t xml:space="preserve"> </w:t>
-      </w:r>
-      <w:r>
-        <w:t>какво трябва да се въведе за правилното използване на програмата</w:t>
-      </w:r>
-      <w:r>
-        <w:t xml:space="preserve">, какво се извежда в резултат на нея. </w:t>
-      </w:r>
-      <w:r>
-        <w:t>Какви са очакваните резултати и какво ще се случи</w:t>
-      </w:r>
-      <w:r>
-        <w:t>,</w:t>
-      </w:r>
-      <w:r>
-        <w:t xml:space="preserve"> ако се въведат невалидни данни.</w:t>
-      </w:r>
-      <w:r>
-        <w:t xml:space="preserve"> Изтрийте този текст, след като се запознаете с него. </w:t>
-      </w:r>
     </w:p>
     <w:p>
       <w:pPr>

</xml_diff>